<commit_message>
Mise à jour de la Fiche de vérification des éléments de configuration de TISIR
</commit_message>
<xml_diff>
--- a/Fiche_VerificationConfiguration/ListeBibliothèquesFramework.docx
+++ b/Fiche_VerificationConfiguration/ListeBibliothèquesFramework.docx
@@ -2,6 +2,24 @@
 <file path=word/document.xml><?xml version="1.0" encoding="utf-8"?>
 <w:document xmlns:wpc="http://schemas.microsoft.com/office/word/2010/wordprocessingCanvas" xmlns:mc="http://schemas.openxmlformats.org/markup-compatibility/2006" xmlns:o="urn:schemas-microsoft-com:office:office" xmlns:r="http://schemas.openxmlformats.org/officeDocument/2006/relationships" xmlns:m="http://schemas.openxmlformats.org/officeDocument/2006/math" xmlns:v="urn:schemas-microsoft-com:vml" xmlns:wp14="http://schemas.microsoft.com/office/word/2010/wordprocessingDrawing" xmlns:wp="http://schemas.openxmlformats.org/drawingml/2006/wordprocessingDrawing" xmlns:w10="urn:schemas-microsoft-com:office:word" xmlns:w="http://schemas.openxmlformats.org/wordprocessingml/2006/main" xmlns:w14="http://schemas.microsoft.com/office/word/2010/wordml" xmlns:w15="http://schemas.microsoft.com/office/word/2012/wordml" xmlns:wpg="http://schemas.microsoft.com/office/word/2010/wordprocessingGroup" xmlns:wpi="http://schemas.microsoft.com/office/word/2010/wordprocessingInk" xmlns:wne="http://schemas.microsoft.com/office/word/2006/wordml" xmlns:wps="http://schemas.microsoft.com/office/word/2010/wordprocessingShape" mc:Ignorable="w14 w15 wp14">
   <w:body>
+    <w:p>
+      <w:pPr>
+        <w:jc w:val="center"/>
+        <w:rPr>
+          <w:b/>
+          <w:sz w:val="25"/>
+          <w:szCs w:val="25"/>
+        </w:rPr>
+      </w:pPr>
+      <w:r>
+        <w:rPr>
+          <w:b/>
+          <w:sz w:val="25"/>
+          <w:szCs w:val="25"/>
+        </w:rPr>
+        <w:t>Liste des bibliothèques et Framework nécessaires pour le fonctionnement de TISIR</w:t>
+      </w:r>
+    </w:p>
     <w:tbl>
       <w:tblPr>
         <w:tblW w:w="0" w:type="auto"/>
@@ -39,15 +57,16 @@
               </w:rPr>
             </w:pPr>
             <w:r>
+              <w:rPr>
+                <w:b/>
+              </w:rPr>
               <w:br w:type="page"/>
             </w:r>
             <w:r>
+              <w:rPr>
+                <w:b/>
+              </w:rPr>
               <w:br w:type="page"/>
-            </w:r>
-            <w:r>
-              <w:rPr>
-                <w:b/>
-              </w:rPr>
               <w:t>Élément de l’architecture de TISIR</w:t>
             </w:r>
           </w:p>
@@ -202,7 +221,7 @@
             <w:r>
               <w:t>ne </w:t>
             </w:r>
-            <w:hyperlink r:id="rId4" w:tooltip="Bibliothèque logicielle" w:history="1">
+            <w:hyperlink r:id="rId5" w:tooltip="Bibliothèque logicielle" w:history="1">
               <w:r>
                 <w:t>bibliothèque</w:t>
               </w:r>
@@ -210,7 +229,7 @@
             <w:r>
               <w:t> </w:t>
             </w:r>
-            <w:hyperlink r:id="rId5" w:tooltip="JavaScript" w:history="1">
+            <w:hyperlink r:id="rId6" w:tooltip="JavaScript" w:history="1">
               <w:r>
                 <w:t>JavaScript</w:t>
               </w:r>
@@ -218,7 +237,7 @@
             <w:r>
               <w:t> </w:t>
             </w:r>
-            <w:hyperlink r:id="rId6" w:tooltip="Logiciel libre" w:history="1">
+            <w:hyperlink r:id="rId7" w:tooltip="Logiciel libre" w:history="1">
               <w:r>
                 <w:t>libre</w:t>
               </w:r>
@@ -246,7 +265,7 @@
             <w:r>
               <w:t> créée pour faciliter l'écriture de </w:t>
             </w:r>
-            <w:hyperlink r:id="rId7" w:tooltip="Client Side Scripting" w:history="1">
+            <w:hyperlink r:id="rId8" w:tooltip="Client Side Scripting" w:history="1">
               <w:r>
                 <w:t>scripts côté client</w:t>
               </w:r>
@@ -257,7 +276,7 @@
             <w:r>
               <w:t xml:space="preserve"> </w:t>
             </w:r>
-            <w:hyperlink r:id="rId8" w:tooltip="HTML" w:history="1">
+            <w:hyperlink r:id="rId9" w:tooltip="HTML" w:history="1">
               <w:r>
                 <w:t>HTML</w:t>
               </w:r>
@@ -265,7 +284,7 @@
             <w:r>
               <w:t> des </w:t>
             </w:r>
-            <w:hyperlink r:id="rId9" w:tooltip="Page web" w:history="1">
+            <w:hyperlink r:id="rId10" w:tooltip="Page web" w:history="1">
               <w:r>
                 <w:t>pages web</w:t>
               </w:r>
@@ -1430,20 +1449,6 @@
     </w:tbl>
     <w:p>
       <w:pPr>
-        <w:jc w:val="center"/>
-        <w:rPr>
-          <w:i/>
-        </w:rPr>
-      </w:pPr>
-      <w:r>
-        <w:rPr>
-          <w:i/>
-        </w:rPr>
-        <w:t>Liste des bibliothèques et Framework nécessaires pour le fonctionnement de TISIR</w:t>
-      </w:r>
-    </w:p>
-    <w:p>
-      <w:pPr>
         <w:spacing w:after="160" w:line="259" w:lineRule="auto"/>
         <w:jc w:val="left"/>
       </w:pPr>
@@ -1479,134 +1484,120 @@
     </w:p>
     <w:p>
       <w:pPr>
+        <w:pStyle w:val="Paragraphedeliste"/>
+        <w:numPr>
+          <w:ilvl w:val="0"/>
+          <w:numId w:val="1"/>
+        </w:numPr>
         <w:spacing w:after="160" w:line="259" w:lineRule="auto"/>
         <w:jc w:val="left"/>
-        <w:rPr>
-          <w:b/>
-          <w:u w:val="single"/>
-        </w:rPr>
-      </w:pPr>
-      <w:r>
-        <w:rPr>
-          <w:b/>
-        </w:rPr>
-        <w:t xml:space="preserve">(1) </w:t>
-      </w:r>
-      <w:r>
-        <w:rPr>
-          <w:b/>
-        </w:rPr>
+      </w:pPr>
+      <w:r>
         <w:t xml:space="preserve">Les 3 dossiers </w:t>
       </w:r>
+      <w:r>
+        <w:t>« </w:t>
+      </w:r>
       <w:proofErr w:type="spellStart"/>
       <w:r>
-        <w:rPr>
-          <w:b/>
-        </w:rPr>
         <w:t>tisirImages</w:t>
       </w:r>
       <w:proofErr w:type="spellEnd"/>
       <w:r>
-        <w:rPr>
-          <w:b/>
-        </w:rPr>
         <w:t>\</w:t>
       </w:r>
       <w:r>
-        <w:rPr>
-          <w:b/>
-        </w:rPr>
+        <w:t> »</w:t>
+      </w:r>
+      <w:r>
         <w:t xml:space="preserve">, </w:t>
       </w:r>
+      <w:r>
+        <w:t>« </w:t>
+      </w:r>
       <w:proofErr w:type="spellStart"/>
       <w:r>
-        <w:rPr>
-          <w:b/>
-        </w:rPr>
         <w:t>tisirImagesCapturees</w:t>
       </w:r>
       <w:proofErr w:type="spellEnd"/>
       <w:r>
-        <w:rPr>
-          <w:b/>
-        </w:rPr>
         <w:t>\</w:t>
       </w:r>
       <w:r>
-        <w:rPr>
-          <w:b/>
-        </w:rPr>
+        <w:t> »</w:t>
+      </w:r>
+      <w:r>
         <w:t xml:space="preserve"> et </w:t>
       </w:r>
+      <w:r>
+        <w:t>« </w:t>
+      </w:r>
       <w:proofErr w:type="spellStart"/>
       <w:r>
-        <w:rPr>
-          <w:b/>
-        </w:rPr>
         <w:t>tisirImagesSansBruit</w:t>
       </w:r>
       <w:proofErr w:type="spellEnd"/>
       <w:r>
-        <w:rPr>
-          <w:b/>
-        </w:rPr>
         <w:t>\</w:t>
       </w:r>
       <w:r>
-        <w:rPr>
-          <w:b/>
-        </w:rPr>
-        <w:t xml:space="preserve"> doivent être créés à la racine de la partition de disque  (C:\, D</w:t>
-      </w:r>
-      <w:r>
-        <w:rPr>
-          <w:b/>
-        </w:rPr>
-        <w:t>:\</w:t>
-      </w:r>
-      <w:r>
-        <w:rPr>
-          <w:b/>
-        </w:rPr>
-        <w:t xml:space="preserve">, etc.) où tourne le serveur </w:t>
+        <w:t> »</w:t>
+      </w:r>
+      <w:r>
+        <w:t xml:space="preserve"> doivent être créés à la racine de la partition de disque  (C:\, D:\, etc.) où tourne le serveur </w:t>
       </w:r>
       <w:proofErr w:type="spellStart"/>
       <w:r>
-        <w:rPr>
-          <w:b/>
-        </w:rPr>
         <w:t>Glasfish</w:t>
       </w:r>
       <w:proofErr w:type="spellEnd"/>
       <w:r>
-        <w:rPr>
-          <w:b/>
-        </w:rPr>
-        <w:t xml:space="preserve"> </w:t>
-      </w:r>
-      <w:r>
-        <w:rPr>
-          <w:b/>
-          <w:u w:val="single"/>
-        </w:rPr>
-        <w:br w:type="page"/>
-      </w:r>
-    </w:p>
-    <w:p>
-      <w:pPr>
+        <w:t>.</w:t>
+      </w:r>
+    </w:p>
+    <w:p>
+      <w:pPr>
+        <w:pStyle w:val="Paragraphedeliste"/>
         <w:spacing w:after="160" w:line="259" w:lineRule="auto"/>
         <w:jc w:val="left"/>
-        <w:rPr>
-          <w:b/>
-          <w:u w:val="single"/>
-        </w:rPr>
-      </w:pPr>
+      </w:pPr>
+    </w:p>
+    <w:p>
+      <w:pPr>
+        <w:pStyle w:val="Paragraphedeliste"/>
+        <w:numPr>
+          <w:ilvl w:val="0"/>
+          <w:numId w:val="1"/>
+        </w:numPr>
+        <w:spacing w:after="160" w:line="259" w:lineRule="auto"/>
+        <w:jc w:val="left"/>
+      </w:pPr>
+      <w:r>
+        <w:t xml:space="preserve">L’environnement de développement conseillé : </w:t>
+      </w:r>
+      <w:proofErr w:type="spellStart"/>
+      <w:r>
+        <w:t>NetBeans</w:t>
+      </w:r>
+      <w:proofErr w:type="spellEnd"/>
+      <w:r>
+        <w:t>.</w:t>
+      </w:r>
+      <w:bookmarkStart w:id="0" w:name="_GoBack"/>
+      <w:bookmarkEnd w:id="0"/>
+      <w:r>
+        <w:t xml:space="preserve"> </w:t>
+      </w:r>
+      <w:r>
+        <w:br w:type="page"/>
+      </w:r>
     </w:p>
     <w:p>
       <w:pPr>
         <w:pStyle w:val="Titre"/>
       </w:pPr>
       <w:r>
+        <w:lastRenderedPageBreak/>
         <w:t>BIBLIOGRAPHIE</w:t>
       </w:r>
     </w:p>
@@ -1623,7 +1614,7 @@
         </w:rPr>
         <w:t xml:space="preserve">[1] </w:t>
       </w:r>
-      <w:hyperlink r:id="rId10" w:history="1">
+      <w:hyperlink r:id="rId11" w:history="1">
         <w:r>
           <w:rPr>
             <w:rStyle w:val="Lienhypertexte"/>
@@ -1746,7 +1737,7 @@
         </w:rPr>
         <w:t xml:space="preserve">[3] </w:t>
       </w:r>
-      <w:ins w:id="0" w:author="Utilisateur Windows" w:date="2016-01-13T08:49:00Z">
+      <w:ins w:id="1" w:author="Utilisateur Windows" w:date="2016-01-13T08:49:00Z">
         <w:r>
           <w:rPr>
             <w:lang w:val="en-CA" w:eastAsia="ja-JP"/>
@@ -1768,12 +1759,12 @@
           <w:t xml:space="preserve">, </w:t>
         </w:r>
       </w:ins>
-      <w:ins w:id="1" w:author="Utilisateur Windows" w:date="2016-01-13T08:48:00Z">
+      <w:ins w:id="2" w:author="Utilisateur Windows" w:date="2016-01-13T08:48:00Z">
         <w:r>
           <w:rPr>
             <w:i/>
             <w:lang w:val="en-CA" w:eastAsia="ja-JP"/>
-            <w:rPrChange w:id="2" w:author="Utilisateur Windows" w:date="2016-01-13T08:48:00Z">
+            <w:rPrChange w:id="3" w:author="Utilisateur Windows" w:date="2016-01-13T08:48:00Z">
               <w:rPr>
                 <w:rFonts w:ascii="Arial" w:hAnsi="Arial" w:cs="Arial"/>
                 <w:lang w:eastAsia="ja-JP"/>
@@ -1793,7 +1784,7 @@
           <w:rPr>
             <w:i/>
             <w:lang w:val="en-CA" w:eastAsia="ja-JP"/>
-            <w:rPrChange w:id="3" w:author="Utilisateur Windows" w:date="2016-01-13T08:48:00Z">
+            <w:rPrChange w:id="4" w:author="Utilisateur Windows" w:date="2016-01-13T08:48:00Z">
               <w:rPr>
                 <w:rFonts w:ascii="Arial" w:hAnsi="Arial" w:cs="Arial"/>
                 <w:lang w:val="en-CA" w:eastAsia="ja-JP"/>
@@ -1923,13 +1914,13 @@
         </w:rPr>
         <w:instrText xml:space="preserve"> HYPERLINK "</w:instrText>
       </w:r>
-      <w:ins w:id="4" w:author="Utilisateur Windows" w:date="2016-01-24T04:56:00Z">
+      <w:ins w:id="5" w:author="Utilisateur Windows" w:date="2016-01-24T04:56:00Z">
         <w:r>
           <w:rPr>
             <w:rStyle w:val="Lienhypertexte"/>
             <w:rFonts w:eastAsia="Calibri"/>
             <w:lang w:eastAsia="en-US"/>
-            <w:rPrChange w:id="5" w:author="Utilisateur Windows" w:date="2016-01-24T04:56:00Z">
+            <w:rPrChange w:id="6" w:author="Utilisateur Windows" w:date="2016-01-24T04:56:00Z">
               <w:rPr>
                 <w:rStyle w:val="Lienhypertexte"/>
                 <w:rFonts w:ascii="Consolas" w:hAnsi="Consolas" w:cs="Consolas"/>
@@ -1960,13 +1951,13 @@
         </w:rPr>
         <w:fldChar w:fldCharType="separate"/>
       </w:r>
-      <w:ins w:id="6" w:author="Utilisateur Windows" w:date="2016-01-24T04:56:00Z">
+      <w:ins w:id="7" w:author="Utilisateur Windows" w:date="2016-01-24T04:56:00Z">
         <w:r>
           <w:rPr>
             <w:rStyle w:val="Lienhypertexte"/>
             <w:rFonts w:eastAsia="Calibri"/>
             <w:lang w:eastAsia="en-US"/>
-            <w:rPrChange w:id="7" w:author="Utilisateur Windows" w:date="2016-01-24T04:56:00Z">
+            <w:rPrChange w:id="8" w:author="Utilisateur Windows" w:date="2016-01-24T04:56:00Z">
               <w:rPr>
                 <w:rStyle w:val="Lienhypertexte"/>
                 <w:rFonts w:ascii="Consolas" w:hAnsi="Consolas" w:cs="Consolas"/>
@@ -2031,7 +2022,7 @@
         </w:rPr>
         <w:t xml:space="preserve"> </w:t>
       </w:r>
-      <w:hyperlink r:id="rId11" w:history="1">
+      <w:hyperlink r:id="rId12" w:history="1">
         <w:r>
           <w:rPr>
             <w:rStyle w:val="Lienhypertexte"/>
@@ -2138,7 +2129,7 @@
         </w:rPr>
         <w:t xml:space="preserve"> </w:t>
       </w:r>
-      <w:hyperlink r:id="rId12" w:tgtFrame="_blank" w:history="1">
+      <w:hyperlink r:id="rId13" w:tgtFrame="_blank" w:history="1">
         <w:r>
           <w:rPr>
             <w:rStyle w:val="Lienhypertexte"/>
@@ -2225,7 +2216,7 @@
         </w:rPr>
         <w:t xml:space="preserve"> </w:t>
       </w:r>
-      <w:hyperlink r:id="rId13" w:tgtFrame="_blank" w:history="1">
+      <w:hyperlink r:id="rId14" w:tgtFrame="_blank" w:history="1">
         <w:r>
           <w:rPr>
             <w:rStyle w:val="Lienhypertexte"/>
@@ -2606,7 +2597,7 @@
         </w:rPr>
         <w:t>[14] Claude Y. Laporte et Alain April</w:t>
       </w:r>
-      <w:ins w:id="8" w:author="Utilisateur Windows" w:date="2016-01-13T08:49:00Z">
+      <w:ins w:id="9" w:author="Utilisateur Windows" w:date="2016-01-13T08:49:00Z">
         <w:r>
           <w:rPr>
             <w:lang w:val="fr-FR" w:eastAsia="ja-JP"/>
@@ -2626,7 +2617,7 @@
         </w:rPr>
         <w:t>1</w:t>
       </w:r>
-      <w:ins w:id="9" w:author="Utilisateur Windows" w:date="2016-01-13T08:48:00Z">
+      <w:ins w:id="10" w:author="Utilisateur Windows" w:date="2016-01-13T08:48:00Z">
         <w:r>
           <w:rPr>
             <w:lang w:val="fr-FR" w:eastAsia="ja-JP"/>
@@ -2661,7 +2652,7 @@
         </w:rPr>
         <w:t>] Claude Y. Laporte et Alain April</w:t>
       </w:r>
-      <w:ins w:id="10" w:author="Utilisateur Windows" w:date="2016-01-13T08:49:00Z">
+      <w:ins w:id="11" w:author="Utilisateur Windows" w:date="2016-01-13T08:49:00Z">
         <w:r>
           <w:rPr>
             <w:lang w:val="fr-FR" w:eastAsia="ja-JP"/>
@@ -2681,7 +2672,7 @@
         </w:rPr>
         <w:t>2</w:t>
       </w:r>
-      <w:ins w:id="11" w:author="Utilisateur Windows" w:date="2016-01-13T08:48:00Z">
+      <w:ins w:id="12" w:author="Utilisateur Windows" w:date="2016-01-13T08:48:00Z">
         <w:r>
           <w:rPr>
             <w:lang w:val="fr-FR" w:eastAsia="ja-JP"/>
@@ -2791,7 +2782,7 @@
         </w:rPr>
         <w:t xml:space="preserve">[18] </w:t>
       </w:r>
-      <w:hyperlink r:id="rId14" w:history="1">
+      <w:hyperlink r:id="rId15" w:history="1">
         <w:r>
           <w:rPr>
             <w:rStyle w:val="Lienhypertexte"/>
@@ -2818,10 +2809,9 @@
         <w:rPr>
           <w:lang w:val="fr-FR" w:eastAsia="ja-JP"/>
         </w:rPr>
-        <w:lastRenderedPageBreak/>
         <w:t xml:space="preserve">[19] </w:t>
       </w:r>
-      <w:hyperlink r:id="rId15" w:history="1">
+      <w:hyperlink r:id="rId16" w:history="1">
         <w:r>
           <w:rPr>
             <w:rStyle w:val="Lienhypertexte"/>
@@ -2848,6 +2838,7 @@
         <w:rPr>
           <w:lang w:val="fr-FR" w:eastAsia="ja-JP"/>
         </w:rPr>
+        <w:lastRenderedPageBreak/>
         <w:t>[20</w:t>
       </w:r>
       <w:proofErr w:type="gramStart"/>
@@ -2899,7 +2890,7 @@
         </w:rPr>
         <w:t xml:space="preserve">[21] </w:t>
       </w:r>
-      <w:hyperlink r:id="rId16" w:history="1">
+      <w:hyperlink r:id="rId17" w:history="1">
         <w:r>
           <w:rPr>
             <w:rStyle w:val="Lienhypertexte"/>
@@ -2979,7 +2970,7 @@
         </w:rPr>
         <w:t xml:space="preserve">[23] </w:t>
       </w:r>
-      <w:hyperlink r:id="rId17" w:history="1">
+      <w:hyperlink r:id="rId18" w:history="1">
         <w:r>
           <w:rPr>
             <w:rStyle w:val="Lienhypertexte"/>
@@ -3011,7 +3002,7 @@
         </w:rPr>
         <w:t xml:space="preserve">[24] </w:t>
       </w:r>
-      <w:hyperlink r:id="rId18" w:history="1">
+      <w:hyperlink r:id="rId19" w:history="1">
         <w:r>
           <w:rPr>
             <w:lang w:val="fr-FR" w:eastAsia="ja-JP"/>
@@ -3052,7 +3043,7 @@
         <w:t>]</w:t>
       </w:r>
       <w:proofErr w:type="gramEnd"/>
-      <w:hyperlink r:id="rId19" w:history="1">
+      <w:hyperlink r:id="rId20" w:history="1">
         <w:r>
           <w:rPr>
             <w:rStyle w:val="Lienhypertexte"/>
@@ -3089,7 +3080,7 @@
       <w:r>
         <w:t xml:space="preserve"> </w:t>
       </w:r>
-      <w:hyperlink r:id="rId20" w:history="1">
+      <w:hyperlink r:id="rId21" w:history="1">
         <w:r>
           <w:rPr>
             <w:rStyle w:val="Lienhypertexte"/>
@@ -3118,7 +3109,7 @@
       <w:r>
         <w:t xml:space="preserve">[27] </w:t>
       </w:r>
-      <w:hyperlink r:id="rId21" w:history="1">
+      <w:hyperlink r:id="rId22" w:history="1">
         <w:r>
           <w:rPr>
             <w:rStyle w:val="Lienhypertexte"/>
@@ -3176,8 +3167,6 @@
           <w:lang w:val="fr-FR"/>
         </w:rPr>
       </w:pPr>
-      <w:bookmarkStart w:id="12" w:name="_GoBack"/>
-      <w:bookmarkEnd w:id="12"/>
     </w:p>
     <w:sectPr>
       <w:pgSz w:w="11906" w:h="16838"/>
@@ -3187,6 +3176,103 @@
     </w:sectPr>
   </w:body>
 </w:document>
+</file>
+
+<file path=word/numbering.xml><?xml version="1.0" encoding="utf-8"?>
+<w:numbering xmlns:wpc="http://schemas.microsoft.com/office/word/2010/wordprocessingCanvas" xmlns:mc="http://schemas.openxmlformats.org/markup-compatibility/2006" xmlns:o="urn:schemas-microsoft-com:office:office" xmlns:r="http://schemas.openxmlformats.org/officeDocument/2006/relationships" xmlns:m="http://schemas.openxmlformats.org/officeDocument/2006/math" xmlns:v="urn:schemas-microsoft-com:vml" xmlns:wp14="http://schemas.microsoft.com/office/word/2010/wordprocessingDrawing" xmlns:wp="http://schemas.openxmlformats.org/drawingml/2006/wordprocessingDrawing" xmlns:w10="urn:schemas-microsoft-com:office:word" xmlns:w="http://schemas.openxmlformats.org/wordprocessingml/2006/main" xmlns:w14="http://schemas.microsoft.com/office/word/2010/wordml" xmlns:w15="http://schemas.microsoft.com/office/word/2012/wordml" xmlns:wpg="http://schemas.microsoft.com/office/word/2010/wordprocessingGroup" xmlns:wpi="http://schemas.microsoft.com/office/word/2010/wordprocessingInk" xmlns:wne="http://schemas.microsoft.com/office/word/2006/wordml" xmlns:wps="http://schemas.microsoft.com/office/word/2010/wordprocessingShape" mc:Ignorable="w14 w15 wp14">
+  <w:abstractNum w:abstractNumId="0" w15:restartNumberingAfterBreak="0">
+    <w:nsid w:val="5C476380"/>
+    <w:multiLevelType w:val="hybridMultilevel"/>
+    <w:tmpl w:val="1CB22B72"/>
+    <w:lvl w:ilvl="0" w:tplc="2E9C5EA4">
+      <w:start w:val="1"/>
+      <w:numFmt w:val="decimal"/>
+      <w:lvlText w:val="(%1)"/>
+      <w:lvlJc w:val="left"/>
+      <w:pPr>
+        <w:ind w:left="720" w:hanging="360"/>
+      </w:pPr>
+      <w:rPr>
+        <w:rFonts w:hint="default"/>
+      </w:rPr>
+    </w:lvl>
+    <w:lvl w:ilvl="1" w:tplc="040C0019" w:tentative="1">
+      <w:start w:val="1"/>
+      <w:numFmt w:val="lowerLetter"/>
+      <w:lvlText w:val="%2."/>
+      <w:lvlJc w:val="left"/>
+      <w:pPr>
+        <w:ind w:left="1440" w:hanging="360"/>
+      </w:pPr>
+    </w:lvl>
+    <w:lvl w:ilvl="2" w:tplc="040C001B" w:tentative="1">
+      <w:start w:val="1"/>
+      <w:numFmt w:val="lowerRoman"/>
+      <w:lvlText w:val="%3."/>
+      <w:lvlJc w:val="right"/>
+      <w:pPr>
+        <w:ind w:left="2160" w:hanging="180"/>
+      </w:pPr>
+    </w:lvl>
+    <w:lvl w:ilvl="3" w:tplc="040C000F" w:tentative="1">
+      <w:start w:val="1"/>
+      <w:numFmt w:val="decimal"/>
+      <w:lvlText w:val="%4."/>
+      <w:lvlJc w:val="left"/>
+      <w:pPr>
+        <w:ind w:left="2880" w:hanging="360"/>
+      </w:pPr>
+    </w:lvl>
+    <w:lvl w:ilvl="4" w:tplc="040C0019" w:tentative="1">
+      <w:start w:val="1"/>
+      <w:numFmt w:val="lowerLetter"/>
+      <w:lvlText w:val="%5."/>
+      <w:lvlJc w:val="left"/>
+      <w:pPr>
+        <w:ind w:left="3600" w:hanging="360"/>
+      </w:pPr>
+    </w:lvl>
+    <w:lvl w:ilvl="5" w:tplc="040C001B" w:tentative="1">
+      <w:start w:val="1"/>
+      <w:numFmt w:val="lowerRoman"/>
+      <w:lvlText w:val="%6."/>
+      <w:lvlJc w:val="right"/>
+      <w:pPr>
+        <w:ind w:left="4320" w:hanging="180"/>
+      </w:pPr>
+    </w:lvl>
+    <w:lvl w:ilvl="6" w:tplc="040C000F" w:tentative="1">
+      <w:start w:val="1"/>
+      <w:numFmt w:val="decimal"/>
+      <w:lvlText w:val="%7."/>
+      <w:lvlJc w:val="left"/>
+      <w:pPr>
+        <w:ind w:left="5040" w:hanging="360"/>
+      </w:pPr>
+    </w:lvl>
+    <w:lvl w:ilvl="7" w:tplc="040C0019" w:tentative="1">
+      <w:start w:val="1"/>
+      <w:numFmt w:val="lowerLetter"/>
+      <w:lvlText w:val="%8."/>
+      <w:lvlJc w:val="left"/>
+      <w:pPr>
+        <w:ind w:left="5760" w:hanging="360"/>
+      </w:pPr>
+    </w:lvl>
+    <w:lvl w:ilvl="8" w:tplc="040C001B" w:tentative="1">
+      <w:start w:val="1"/>
+      <w:numFmt w:val="lowerRoman"/>
+      <w:lvlText w:val="%9."/>
+      <w:lvlJc w:val="right"/>
+      <w:pPr>
+        <w:ind w:left="6480" w:hanging="180"/>
+      </w:pPr>
+    </w:lvl>
+  </w:abstractNum>
+  <w:num w:numId="1">
+    <w:abstractNumId w:val="0"/>
+  </w:num>
+</w:numbering>
 </file>
 
 <file path=word/people.xml><?xml version="1.0" encoding="utf-8"?>
@@ -3717,6 +3803,17 @@
       <w:lang w:val="fr-CA" w:eastAsia="fr-FR"/>
     </w:rPr>
   </w:style>
+  <w:style w:type="paragraph" w:styleId="Paragraphedeliste">
+    <w:name w:val="List Paragraph"/>
+    <w:basedOn w:val="Normal"/>
+    <w:uiPriority w:val="34"/>
+    <w:qFormat/>
+    <w:rsid w:val="005F12EC"/>
+    <w:pPr>
+      <w:ind w:left="720"/>
+      <w:contextualSpacing/>
+    </w:pPr>
+  </w:style>
 </w:styles>
 </file>
 

</xml_diff>